<commit_message>
Advisor meeting minutes week 9
</commit_message>
<xml_diff>
--- a/Advisor weekly meeting agenda/Advisor Meeting Minutes Week 8.docx
+++ b/Advisor weekly meeting agenda/Advisor Meeting Minutes Week 8.docx
@@ -14,7 +14,17 @@
           <w:szCs w:val="48"/>
           <w:shd w:val="clear" w:color="auto" w:fill="D9D9D9"/>
         </w:rPr>
-        <w:t>Advisor Meeting Agenda Week 8</w:t>
+        <w:t>Advisor Meeting Minutes</w:t>
+      </w:r>
+      <w:bookmarkStart w:id="0" w:name="_GoBack"/>
+      <w:bookmarkEnd w:id="0"/>
+      <w:r>
+        <w:rPr>
+          <w:sz w:val="48"/>
+          <w:szCs w:val="48"/>
+          <w:shd w:val="clear" w:color="auto" w:fill="D9D9D9"/>
+        </w:rPr>
+        <w:t xml:space="preserve"> Week 8</w:t>
       </w:r>
     </w:p>
     <w:p>
@@ -1020,8 +1030,6 @@
               </w:rPr>
               <w:t>No items from previous minutes discussed</w:t>
             </w:r>
-            <w:bookmarkStart w:id="0" w:name="_GoBack"/>
-            <w:bookmarkEnd w:id="0"/>
           </w:p>
         </w:tc>
         <w:tc>

</xml_diff>